<commit_message>
Označen heading1 Word stil
</commit_message>
<xml_diff>
--- a/1986.16032/Zbor_zdruzenega_dela_4_seja_2.7.1986.docx
+++ b/1986.16032/Zbor_zdruzenega_dela_4_seja_2.7.1986.docx
@@ -1,277 +1,12 @@
 
 <file path=word/document.xml><?xml version="1.0" encoding="utf-8"?>
-<w:document xmlns:wpc="http://schemas.microsoft.com/office/word/2010/wordprocessingCanvas" xmlns:mo="http://schemas.microsoft.com/office/mac/office/2008/main" xmlns:mc="http://schemas.openxmlformats.org/markup-compatibility/2006" xmlns:mv="urn:schemas-microsoft-com:mac:vml" xmlns:o="urn:schemas-microsoft-com:office:office" xmlns:r="http://schemas.openxmlformats.org/officeDocument/2006/relationships" xmlns:m="http://schemas.openxmlformats.org/officeDocument/2006/math" xmlns:v="urn:schemas-microsoft-com:vml" xmlns:wp14="http://schemas.microsoft.com/office/word/2010/wordprocessingDrawing" xmlns:wp="http://schemas.openxmlformats.org/drawingml/2006/wordprocessingDrawing" xmlns:w10="urn:schemas-microsoft-com:office:word" xmlns:w="http://schemas.openxmlformats.org/wordprocessingml/2006/main" xmlns:w14="http://schemas.microsoft.com/office/word/2010/wordml" xmlns:wpg="http://schemas.microsoft.com/office/word/2010/wordprocessingGroup" xmlns:wpi="http://schemas.microsoft.com/office/word/2010/wordprocessingInk" xmlns:wne="http://schemas.microsoft.com/office/word/2006/wordml" xmlns:wps="http://schemas.microsoft.com/office/word/2010/wordprocessingShape" mc:Ignorable="w14 wp14 mv">
+<w:document xmlns:wpc="http://schemas.microsoft.com/office/word/2010/wordprocessingCanvas" xmlns:mo="http://schemas.microsoft.com/office/mac/office/2008/main" xmlns:mc="http://schemas.openxmlformats.org/markup-compatibility/2006" xmlns:mv="urn:schemas-microsoft-com:mac:vml" xmlns:o="urn:schemas-microsoft-com:office:office" xmlns:r="http://schemas.openxmlformats.org/officeDocument/2006/relationships" xmlns:m="http://schemas.openxmlformats.org/officeDocument/2006/math" xmlns:v="urn:schemas-microsoft-com:vml" xmlns:wp14="http://schemas.microsoft.com/office/word/2010/wordprocessingDrawing" xmlns:wp="http://schemas.openxmlformats.org/drawingml/2006/wordprocessingDrawing" xmlns:w10="urn:schemas-microsoft-com:office:word" xmlns:w="http://schemas.openxmlformats.org/wordprocessingml/2006/main" xmlns:w14="http://schemas.microsoft.com/office/word/2010/wordml" xmlns:wpg="http://schemas.microsoft.com/office/word/2010/wordprocessingGroup" xmlns:wpi="http://schemas.microsoft.com/office/word/2010/wordprocessingInk" xmlns:wne="http://schemas.microsoft.com/office/word/2006/wordml" xmlns:wps="http://schemas.microsoft.com/office/word/2010/wordprocessingShape" mc:Ignorable="w14 wp14">
   <w:body>
     <w:p>
       <w:pPr>
-        <w:spacing w:line="360" w:lineRule="exact"/>
-      </w:pPr>
-      <w:r>
-        <w:pict w14:anchorId="64984BEA">
-          <v:shapetype id="_x0000_t75" coordsize="21600,21600" o:spt="75" o:preferrelative="t" path="m@4@5l@4@11@9@11@9@5xe" filled="f" stroked="f">
-            <v:stroke joinstyle="miter"/>
-            <v:formulas>
-              <v:f eqn="if lineDrawn pixelLineWidth 0"/>
-              <v:f eqn="sum @0 1 0"/>
-              <v:f eqn="sum 0 0 @1"/>
-              <v:f eqn="prod @2 1 2"/>
-              <v:f eqn="prod @3 21600 pixelWidth"/>
-              <v:f eqn="prod @3 21600 pixelHeight"/>
-              <v:f eqn="sum @0 0 1"/>
-              <v:f eqn="prod @6 1 2"/>
-              <v:f eqn="prod @7 21600 pixelWidth"/>
-              <v:f eqn="sum @8 21600 0"/>
-              <v:f eqn="prod @7 21600 pixelHeight"/>
-              <v:f eqn="sum @10 21600 0"/>
-            </v:formulas>
-            <v:path o:extrusionok="f" gradientshapeok="t" o:connecttype="rect"/>
-            <o:lock v:ext="edit" aspectratio="t"/>
-          </v:shapetype>
-          <v:shape id="_x0000_s1026" type="#_x0000_t75" style="position:absolute;margin-left:.05pt;margin-top:0;width:514.55pt;height:804pt;z-index:-251658752;mso-wrap-distance-left:5pt;mso-wrap-distance-right:5pt;mso-position-horizontal-relative:margin" wrapcoords="0 0">
-            <v:imagedata r:id="rId8" o:title="image1"/>
-            <w10:wrap anchorx="margin"/>
-          </v:shape>
-        </w:pict>
-      </w:r>
-    </w:p>
-    <w:p>
-      <w:pPr>
-        <w:spacing w:line="360" w:lineRule="exact"/>
-      </w:pPr>
-    </w:p>
-    <w:p>
-      <w:pPr>
-        <w:spacing w:line="360" w:lineRule="exact"/>
-      </w:pPr>
-    </w:p>
-    <w:p>
-      <w:pPr>
-        <w:spacing w:line="360" w:lineRule="exact"/>
-      </w:pPr>
-    </w:p>
-    <w:p>
-      <w:pPr>
-        <w:spacing w:line="360" w:lineRule="exact"/>
-      </w:pPr>
-    </w:p>
-    <w:p>
-      <w:pPr>
-        <w:spacing w:line="360" w:lineRule="exact"/>
-      </w:pPr>
-    </w:p>
-    <w:p>
-      <w:pPr>
-        <w:spacing w:line="360" w:lineRule="exact"/>
-      </w:pPr>
-    </w:p>
-    <w:p>
-      <w:pPr>
-        <w:spacing w:line="360" w:lineRule="exact"/>
-      </w:pPr>
-    </w:p>
-    <w:p>
-      <w:pPr>
-        <w:spacing w:line="360" w:lineRule="exact"/>
-      </w:pPr>
-    </w:p>
-    <w:p>
-      <w:pPr>
-        <w:spacing w:line="360" w:lineRule="exact"/>
-      </w:pPr>
-    </w:p>
-    <w:p>
-      <w:pPr>
-        <w:spacing w:line="360" w:lineRule="exact"/>
-      </w:pPr>
-    </w:p>
-    <w:p>
-      <w:pPr>
-        <w:spacing w:line="360" w:lineRule="exact"/>
-      </w:pPr>
-    </w:p>
-    <w:p>
-      <w:pPr>
-        <w:spacing w:line="360" w:lineRule="exact"/>
-      </w:pPr>
-    </w:p>
-    <w:p>
-      <w:pPr>
-        <w:spacing w:line="360" w:lineRule="exact"/>
-      </w:pPr>
-    </w:p>
-    <w:p>
-      <w:pPr>
-        <w:spacing w:line="360" w:lineRule="exact"/>
-      </w:pPr>
-    </w:p>
-    <w:p>
-      <w:pPr>
-        <w:spacing w:line="360" w:lineRule="exact"/>
-      </w:pPr>
-    </w:p>
-    <w:p>
-      <w:pPr>
-        <w:spacing w:line="360" w:lineRule="exact"/>
-      </w:pPr>
-    </w:p>
-    <w:p>
-      <w:pPr>
-        <w:spacing w:line="360" w:lineRule="exact"/>
-      </w:pPr>
-    </w:p>
-    <w:p>
-      <w:pPr>
-        <w:spacing w:line="360" w:lineRule="exact"/>
-      </w:pPr>
-    </w:p>
-    <w:p>
-      <w:pPr>
-        <w:spacing w:line="360" w:lineRule="exact"/>
-      </w:pPr>
-    </w:p>
-    <w:p>
-      <w:pPr>
-        <w:spacing w:line="360" w:lineRule="exact"/>
-      </w:pPr>
-    </w:p>
-    <w:p>
-      <w:pPr>
-        <w:spacing w:line="360" w:lineRule="exact"/>
-      </w:pPr>
-    </w:p>
-    <w:p>
-      <w:pPr>
-        <w:spacing w:line="360" w:lineRule="exact"/>
-      </w:pPr>
-    </w:p>
-    <w:p>
-      <w:pPr>
-        <w:spacing w:line="360" w:lineRule="exact"/>
-      </w:pPr>
-    </w:p>
-    <w:p>
-      <w:pPr>
-        <w:spacing w:line="360" w:lineRule="exact"/>
-      </w:pPr>
-    </w:p>
-    <w:p>
-      <w:pPr>
-        <w:spacing w:line="360" w:lineRule="exact"/>
-      </w:pPr>
-    </w:p>
-    <w:p>
-      <w:pPr>
-        <w:spacing w:line="360" w:lineRule="exact"/>
-      </w:pPr>
-    </w:p>
-    <w:p>
-      <w:pPr>
-        <w:spacing w:line="360" w:lineRule="exact"/>
-      </w:pPr>
-    </w:p>
-    <w:p>
-      <w:pPr>
-        <w:spacing w:line="360" w:lineRule="exact"/>
-      </w:pPr>
-    </w:p>
-    <w:p>
-      <w:pPr>
-        <w:spacing w:line="360" w:lineRule="exact"/>
-      </w:pPr>
-    </w:p>
-    <w:p>
-      <w:pPr>
-        <w:spacing w:line="360" w:lineRule="exact"/>
-      </w:pPr>
-    </w:p>
-    <w:p>
-      <w:pPr>
-        <w:spacing w:line="360" w:lineRule="exact"/>
-      </w:pPr>
-    </w:p>
-    <w:p>
-      <w:pPr>
-        <w:spacing w:line="360" w:lineRule="exact"/>
-      </w:pPr>
-    </w:p>
-    <w:p>
-      <w:pPr>
-        <w:spacing w:line="360" w:lineRule="exact"/>
-      </w:pPr>
-    </w:p>
-    <w:p>
-      <w:pPr>
-        <w:spacing w:line="360" w:lineRule="exact"/>
-      </w:pPr>
-    </w:p>
-    <w:p>
-      <w:pPr>
-        <w:spacing w:line="360" w:lineRule="exact"/>
-      </w:pPr>
-    </w:p>
-    <w:p>
-      <w:pPr>
-        <w:spacing w:line="360" w:lineRule="exact"/>
-      </w:pPr>
-    </w:p>
-    <w:p>
-      <w:pPr>
-        <w:spacing w:line="360" w:lineRule="exact"/>
-      </w:pPr>
-    </w:p>
-    <w:p>
-      <w:pPr>
-        <w:spacing w:line="360" w:lineRule="exact"/>
-      </w:pPr>
-    </w:p>
-    <w:p>
-      <w:pPr>
-        <w:spacing w:line="360" w:lineRule="exact"/>
-      </w:pPr>
-    </w:p>
-    <w:p>
-      <w:pPr>
-        <w:spacing w:line="360" w:lineRule="exact"/>
-      </w:pPr>
-    </w:p>
-    <w:p>
-      <w:pPr>
-        <w:spacing w:line="360" w:lineRule="exact"/>
-      </w:pPr>
-    </w:p>
-    <w:p>
-      <w:pPr>
-        <w:spacing w:line="360" w:lineRule="exact"/>
-      </w:pPr>
-    </w:p>
-    <w:p>
-      <w:pPr>
-        <w:spacing w:line="592" w:lineRule="exact"/>
-      </w:pPr>
-    </w:p>
-    <w:p>
-      <w:pPr>
-        <w:rPr>
-          <w:sz w:val="2"/>
-          <w:szCs w:val="2"/>
-        </w:rPr>
-        <w:sectPr>
-          <w:type w:val="continuous"/>
-          <w:pgSz w:w="11906" w:h="16838"/>
-          <w:pgMar w:top="354" w:right="807" w:bottom="354" w:left="807" w:header="0" w:footer="3" w:gutter="0"/>
-          <w:cols w:space="720"/>
-          <w:noEndnote/>
-          <w:docGrid w:linePitch="360"/>
-        </w:sectPr>
-      </w:pPr>
-    </w:p>
-    <w:p>
-      <w:pPr>
-        <w:pStyle w:val="Bodytext30"/>
-        <w:spacing w:after="3840"/>
-      </w:pPr>
-      <w:r>
-        <w:lastRenderedPageBreak/>
+        <w:pStyle w:val="Heading1"/>
+      </w:pPr>
+      <w:r>
         <w:t>ZBOR ZDRUŽENEGA DELA</w:t>
       </w:r>
       <w:r>
@@ -302,7 +37,9 @@
       <w:r>
         <w:t>i zapiski</w:t>
       </w:r>
+      <w:bookmarkStart w:id="1" w:name="_GoBack"/>
       <w:bookmarkEnd w:id="0"/>
+      <w:bookmarkEnd w:id="1"/>
     </w:p>
     <w:p>
       <w:pPr>
@@ -945,8 +682,8 @@
         <w:ind w:left="620" w:firstLine="0"/>
         <w:jc w:val="both"/>
         <w:sectPr>
-          <w:headerReference w:type="even" r:id="rId9"/>
-          <w:headerReference w:type="default" r:id="rId10"/>
+          <w:headerReference w:type="even" r:id="rId8"/>
+          <w:headerReference w:type="default" r:id="rId9"/>
           <w:pgSz w:w="11906" w:h="16838"/>
           <w:pgMar w:top="2371" w:right="1357" w:bottom="1368" w:left="1381" w:header="0" w:footer="3" w:gutter="0"/>
           <w:pgNumType w:fmt="upperRoman" w:start="1"/>
@@ -2323,8 +2060,8 @@
         <w:ind w:left="20" w:firstLine="0"/>
         <w:jc w:val="both"/>
         <w:sectPr>
-          <w:headerReference w:type="even" r:id="rId11"/>
-          <w:headerReference w:type="default" r:id="rId12"/>
+          <w:headerReference w:type="even" r:id="rId10"/>
+          <w:headerReference w:type="default" r:id="rId11"/>
           <w:pgSz w:w="11906" w:h="16838"/>
           <w:pgMar w:top="2371" w:right="1357" w:bottom="1368" w:left="1381" w:header="0" w:footer="3" w:gutter="0"/>
           <w:pgNumType w:start="2"/>
@@ -3354,10 +3091,10 @@
         <w:spacing w:after="0" w:line="220" w:lineRule="exact"/>
         <w:ind w:left="40" w:firstLine="0"/>
         <w:sectPr>
-          <w:headerReference w:type="even" r:id="rId13"/>
-          <w:headerReference w:type="default" r:id="rId14"/>
-          <w:headerReference w:type="first" r:id="rId15"/>
-          <w:footerReference w:type="first" r:id="rId16"/>
+          <w:headerReference w:type="even" r:id="rId12"/>
+          <w:headerReference w:type="default" r:id="rId13"/>
+          <w:headerReference w:type="first" r:id="rId14"/>
+          <w:footerReference w:type="first" r:id="rId15"/>
           <w:pgSz w:w="11906" w:h="16838"/>
           <w:pgMar w:top="2354" w:right="1576" w:bottom="1389" w:left="1470" w:header="0" w:footer="3" w:gutter="0"/>
           <w:cols w:space="720"/>
@@ -4281,7 +4018,7 @@
           <w:tab w:val="left" w:pos="5992"/>
         </w:tabs>
         <w:spacing w:after="0"/>
-        <w:ind w:left="20" w:firstLine="1460"/>
+        <w:ind w:firstLine="0"/>
         <w:jc w:val="both"/>
       </w:pPr>
     </w:p>
@@ -4644,10 +4381,10 @@
       <w:pPr>
         <w:pStyle w:val="teisp"/>
         <w:sectPr>
-          <w:headerReference w:type="even" r:id="rId17"/>
-          <w:headerReference w:type="default" r:id="rId18"/>
-          <w:headerReference w:type="first" r:id="rId19"/>
-          <w:footerReference w:type="first" r:id="rId20"/>
+          <w:headerReference w:type="even" r:id="rId16"/>
+          <w:headerReference w:type="default" r:id="rId17"/>
+          <w:headerReference w:type="first" r:id="rId18"/>
+          <w:footerReference w:type="first" r:id="rId19"/>
           <w:pgSz w:w="11906" w:h="16838"/>
           <w:pgMar w:top="1929" w:right="1184" w:bottom="988" w:left="1213" w:header="0" w:footer="3" w:gutter="0"/>
           <w:pgNumType w:fmt="upperRoman" w:start="2"/>
@@ -42098,8 +41835,6 @@
       <w:pPr>
         <w:pStyle w:val="teisp"/>
       </w:pPr>
-      <w:bookmarkStart w:id="1" w:name="_GoBack"/>
-      <w:bookmarkEnd w:id="1"/>
     </w:p>
     <w:p>
       <w:pPr>
@@ -42372,8 +42107,8 @@
       </w:r>
     </w:p>
     <w:sectPr>
-      <w:headerReference w:type="even" r:id="rId21"/>
-      <w:headerReference w:type="default" r:id="rId22"/>
+      <w:headerReference w:type="even" r:id="rId20"/>
+      <w:headerReference w:type="default" r:id="rId21"/>
       <w:pgSz w:w="11906" w:h="16838"/>
       <w:pgMar w:top="1929" w:right="1184" w:bottom="988" w:left="1213" w:header="0" w:footer="3" w:gutter="0"/>
       <w:pgNumType w:start="2"/>
@@ -42386,7 +42121,7 @@
 </file>
 
 <file path=word/endnotes.xml><?xml version="1.0" encoding="utf-8"?>
-<w:endnotes xmlns:wpc="http://schemas.microsoft.com/office/word/2010/wordprocessingCanvas" xmlns:mo="http://schemas.microsoft.com/office/mac/office/2008/main" xmlns:mc="http://schemas.openxmlformats.org/markup-compatibility/2006" xmlns:mv="urn:schemas-microsoft-com:mac:vml" xmlns:o="urn:schemas-microsoft-com:office:office" xmlns:r="http://schemas.openxmlformats.org/officeDocument/2006/relationships" xmlns:m="http://schemas.openxmlformats.org/officeDocument/2006/math" xmlns:v="urn:schemas-microsoft-com:vml" xmlns:wp14="http://schemas.microsoft.com/office/word/2010/wordprocessingDrawing" xmlns:wp="http://schemas.openxmlformats.org/drawingml/2006/wordprocessingDrawing" xmlns:w10="urn:schemas-microsoft-com:office:word" xmlns:w="http://schemas.openxmlformats.org/wordprocessingml/2006/main" xmlns:w14="http://schemas.microsoft.com/office/word/2010/wordml" xmlns:wpg="http://schemas.microsoft.com/office/word/2010/wordprocessingGroup" xmlns:wpi="http://schemas.microsoft.com/office/word/2010/wordprocessingInk" xmlns:wne="http://schemas.microsoft.com/office/word/2006/wordml" xmlns:wps="http://schemas.microsoft.com/office/word/2010/wordprocessingShape" mc:Ignorable="w14 wp14 mv">
+<w:endnotes xmlns:wpc="http://schemas.microsoft.com/office/word/2010/wordprocessingCanvas" xmlns:mo="http://schemas.microsoft.com/office/mac/office/2008/main" xmlns:mc="http://schemas.openxmlformats.org/markup-compatibility/2006" xmlns:mv="urn:schemas-microsoft-com:mac:vml" xmlns:o="urn:schemas-microsoft-com:office:office" xmlns:r="http://schemas.openxmlformats.org/officeDocument/2006/relationships" xmlns:m="http://schemas.openxmlformats.org/officeDocument/2006/math" xmlns:v="urn:schemas-microsoft-com:vml" xmlns:wp14="http://schemas.microsoft.com/office/word/2010/wordprocessingDrawing" xmlns:wp="http://schemas.openxmlformats.org/drawingml/2006/wordprocessingDrawing" xmlns:w10="urn:schemas-microsoft-com:office:word" xmlns:w="http://schemas.openxmlformats.org/wordprocessingml/2006/main" xmlns:w14="http://schemas.microsoft.com/office/word/2010/wordml" xmlns:wpg="http://schemas.microsoft.com/office/word/2010/wordprocessingGroup" xmlns:wpi="http://schemas.microsoft.com/office/word/2010/wordprocessingInk" xmlns:wne="http://schemas.microsoft.com/office/word/2006/wordml" xmlns:wps="http://schemas.microsoft.com/office/word/2010/wordprocessingShape" mc:Ignorable="w14 wp14">
   <w:endnote w:type="separator" w:id="-1">
     <w:p>
       <w:r>
@@ -42457,7 +42192,7 @@
 </file>
 
 <file path=word/footnotes.xml><?xml version="1.0" encoding="utf-8"?>
-<w:footnotes xmlns:wpc="http://schemas.microsoft.com/office/word/2010/wordprocessingCanvas" xmlns:mo="http://schemas.microsoft.com/office/mac/office/2008/main" xmlns:mc="http://schemas.openxmlformats.org/markup-compatibility/2006" xmlns:mv="urn:schemas-microsoft-com:mac:vml" xmlns:o="urn:schemas-microsoft-com:office:office" xmlns:r="http://schemas.openxmlformats.org/officeDocument/2006/relationships" xmlns:m="http://schemas.openxmlformats.org/officeDocument/2006/math" xmlns:v="urn:schemas-microsoft-com:vml" xmlns:wp14="http://schemas.microsoft.com/office/word/2010/wordprocessingDrawing" xmlns:wp="http://schemas.openxmlformats.org/drawingml/2006/wordprocessingDrawing" xmlns:w10="urn:schemas-microsoft-com:office:word" xmlns:w="http://schemas.openxmlformats.org/wordprocessingml/2006/main" xmlns:w14="http://schemas.microsoft.com/office/word/2010/wordml" xmlns:wpg="http://schemas.microsoft.com/office/word/2010/wordprocessingGroup" xmlns:wpi="http://schemas.microsoft.com/office/word/2010/wordprocessingInk" xmlns:wne="http://schemas.microsoft.com/office/word/2006/wordml" xmlns:wps="http://schemas.microsoft.com/office/word/2010/wordprocessingShape" mc:Ignorable="w14 wp14 mv">
+<w:footnotes xmlns:wpc="http://schemas.microsoft.com/office/word/2010/wordprocessingCanvas" xmlns:mo="http://schemas.microsoft.com/office/mac/office/2008/main" xmlns:mc="http://schemas.openxmlformats.org/markup-compatibility/2006" xmlns:mv="urn:schemas-microsoft-com:mac:vml" xmlns:o="urn:schemas-microsoft-com:office:office" xmlns:r="http://schemas.openxmlformats.org/officeDocument/2006/relationships" xmlns:m="http://schemas.openxmlformats.org/officeDocument/2006/math" xmlns:v="urn:schemas-microsoft-com:vml" xmlns:wp14="http://schemas.microsoft.com/office/word/2010/wordprocessingDrawing" xmlns:wp="http://schemas.openxmlformats.org/drawingml/2006/wordprocessingDrawing" xmlns:w10="urn:schemas-microsoft-com:office:word" xmlns:w="http://schemas.openxmlformats.org/wordprocessingml/2006/main" xmlns:w14="http://schemas.microsoft.com/office/word/2010/wordml" xmlns:wpg="http://schemas.microsoft.com/office/word/2010/wordprocessingGroup" xmlns:wpi="http://schemas.microsoft.com/office/word/2010/wordprocessingInk" xmlns:wne="http://schemas.microsoft.com/office/word/2006/wordml" xmlns:wps="http://schemas.microsoft.com/office/word/2010/wordprocessingShape" mc:Ignorable="w14 wp14">
   <w:footnote w:type="separator" w:id="-1">
     <w:p/>
   </w:footnote>
@@ -42594,7 +42329,7 @@
                     <w:bCs/>
                     <w:noProof/>
                   </w:rPr>
-                  <w:t>72</w:t>
+                  <w:t>2</w:t>
                 </w:r>
                 <w:r>
                   <w:rPr>
@@ -42669,7 +42404,7 @@
                     <w:bCs/>
                     <w:noProof/>
                   </w:rPr>
-                  <w:t>71</w:t>
+                  <w:t>3</w:t>
                 </w:r>
                 <w:r>
                   <w:rPr>
@@ -43323,7 +43058,7 @@
 </file>
 
 <file path=word/numbering.xml><?xml version="1.0" encoding="utf-8"?>
-<w:numbering xmlns:wpc="http://schemas.microsoft.com/office/word/2010/wordprocessingCanvas" xmlns:mo="http://schemas.microsoft.com/office/mac/office/2008/main" xmlns:mc="http://schemas.openxmlformats.org/markup-compatibility/2006" xmlns:mv="urn:schemas-microsoft-com:mac:vml" xmlns:o="urn:schemas-microsoft-com:office:office" xmlns:r="http://schemas.openxmlformats.org/officeDocument/2006/relationships" xmlns:m="http://schemas.openxmlformats.org/officeDocument/2006/math" xmlns:v="urn:schemas-microsoft-com:vml" xmlns:wp14="http://schemas.microsoft.com/office/word/2010/wordprocessingDrawing" xmlns:wp="http://schemas.openxmlformats.org/drawingml/2006/wordprocessingDrawing" xmlns:w10="urn:schemas-microsoft-com:office:word" xmlns:w="http://schemas.openxmlformats.org/wordprocessingml/2006/main" xmlns:w14="http://schemas.microsoft.com/office/word/2010/wordml" xmlns:wpg="http://schemas.microsoft.com/office/word/2010/wordprocessingGroup" xmlns:wpi="http://schemas.microsoft.com/office/word/2010/wordprocessingInk" xmlns:wne="http://schemas.microsoft.com/office/word/2006/wordml" xmlns:wps="http://schemas.microsoft.com/office/word/2010/wordprocessingShape" mc:Ignorable="w14 wp14 mv">
+<w:numbering xmlns:wpc="http://schemas.microsoft.com/office/word/2010/wordprocessingCanvas" xmlns:mo="http://schemas.microsoft.com/office/mac/office/2008/main" xmlns:mc="http://schemas.openxmlformats.org/markup-compatibility/2006" xmlns:mv="urn:schemas-microsoft-com:mac:vml" xmlns:o="urn:schemas-microsoft-com:office:office" xmlns:r="http://schemas.openxmlformats.org/officeDocument/2006/relationships" xmlns:m="http://schemas.openxmlformats.org/officeDocument/2006/math" xmlns:v="urn:schemas-microsoft-com:vml" xmlns:wp14="http://schemas.microsoft.com/office/word/2010/wordprocessingDrawing" xmlns:wp="http://schemas.openxmlformats.org/drawingml/2006/wordprocessingDrawing" xmlns:w10="urn:schemas-microsoft-com:office:word" xmlns:w="http://schemas.openxmlformats.org/wordprocessingml/2006/main" xmlns:w14="http://schemas.microsoft.com/office/word/2010/wordml" xmlns:wpg="http://schemas.microsoft.com/office/word/2010/wordprocessingGroup" xmlns:wpi="http://schemas.microsoft.com/office/word/2010/wordprocessingInk" xmlns:wne="http://schemas.microsoft.com/office/word/2006/wordml" xmlns:wps="http://schemas.microsoft.com/office/word/2010/wordprocessingShape" mc:Ignorable="w14 wp14">
   <w:abstractNum w:abstractNumId="0">
     <w:nsid w:val="01FF3034"/>
     <w:multiLevelType w:val="multilevel"/>
@@ -44702,7 +44437,7 @@
   <w:style w:type="paragraph" w:default="1" w:styleId="Normal">
     <w:name w:val="Normal"/>
     <w:qFormat/>
-    <w:rsid w:val="00A67E2C"/>
+    <w:rsid w:val="005F165C"/>
   </w:style>
   <w:style w:type="paragraph" w:styleId="Heading1">
     <w:name w:val="heading 1"/>
@@ -44711,7 +44446,7 @@
     <w:link w:val="Heading1Char"/>
     <w:uiPriority w:val="9"/>
     <w:qFormat/>
-    <w:rsid w:val="00A67E2C"/>
+    <w:rsid w:val="005F165C"/>
     <w:pPr>
       <w:keepNext/>
       <w:keepLines/>
@@ -44736,7 +44471,7 @@
     <w:semiHidden/>
     <w:unhideWhenUsed/>
     <w:qFormat/>
-    <w:rsid w:val="00A67E2C"/>
+    <w:rsid w:val="005F165C"/>
     <w:pPr>
       <w:keepNext/>
       <w:keepLines/>
@@ -44761,7 +44496,7 @@
     <w:semiHidden/>
     <w:unhideWhenUsed/>
     <w:qFormat/>
-    <w:rsid w:val="00A67E2C"/>
+    <w:rsid w:val="005F165C"/>
     <w:pPr>
       <w:keepNext/>
       <w:keepLines/>
@@ -45150,7 +44885,7 @@
     <w:basedOn w:val="DefaultParagraphFont"/>
     <w:uiPriority w:val="99"/>
     <w:qFormat/>
-    <w:rsid w:val="00A67E2C"/>
+    <w:rsid w:val="005F165C"/>
     <w:rPr>
       <w:rFonts w:cs="Times New Roman"/>
       <w:b/>
@@ -45164,7 +44899,7 @@
     <w:basedOn w:val="DefaultParagraphFont"/>
     <w:uiPriority w:val="99"/>
     <w:qFormat/>
-    <w:rsid w:val="00A67E2C"/>
+    <w:rsid w:val="005F165C"/>
     <w:rPr>
       <w:rFonts w:cs="Times New Roman"/>
       <w:color w:val="339966"/>
@@ -45177,7 +44912,7 @@
     <w:basedOn w:val="DefaultParagraphFont"/>
     <w:uiPriority w:val="99"/>
     <w:qFormat/>
-    <w:rsid w:val="00A67E2C"/>
+    <w:rsid w:val="005F165C"/>
     <w:rPr>
       <w:rFonts w:asciiTheme="minorHAnsi" w:hAnsiTheme="minorHAnsi" w:cs="Times New Roman"/>
       <w:i/>
@@ -45194,7 +44929,7 @@
     <w:basedOn w:val="Normal"/>
     <w:uiPriority w:val="99"/>
     <w:qFormat/>
-    <w:rsid w:val="00A67E2C"/>
+    <w:rsid w:val="005F165C"/>
     <w:pPr>
       <w:spacing w:before="60" w:after="60" w:line="240" w:lineRule="auto"/>
       <w:ind w:left="285"/>
@@ -45211,7 +44946,7 @@
     <w:basedOn w:val="Quote"/>
     <w:uiPriority w:val="99"/>
     <w:qFormat/>
-    <w:rsid w:val="00A67E2C"/>
+    <w:rsid w:val="005F165C"/>
     <w:pPr>
       <w:ind w:left="150"/>
     </w:pPr>
@@ -45232,7 +44967,7 @@
     <w:uiPriority w:val="99"/>
     <w:unhideWhenUsed/>
     <w:qFormat/>
-    <w:rsid w:val="00A67E2C"/>
+    <w:rsid w:val="005F165C"/>
     <w:pPr>
       <w:spacing w:before="90" w:after="120" w:line="240" w:lineRule="auto"/>
       <w:ind w:left="240"/>
@@ -45250,7 +44985,7 @@
     <w:basedOn w:val="DefaultParagraphFont"/>
     <w:link w:val="Quote"/>
     <w:uiPriority w:val="99"/>
-    <w:rsid w:val="00A67E2C"/>
+    <w:rsid w:val="005F165C"/>
     <w:rPr>
       <w:rFonts w:ascii="Times New Roman" w:eastAsia="MS Mincho" w:hAnsi="Times New Roman"/>
       <w:i/>
@@ -45264,7 +44999,7 @@
     <w:basedOn w:val="DefaultParagraphFont"/>
     <w:uiPriority w:val="99"/>
     <w:qFormat/>
-    <w:rsid w:val="00A67E2C"/>
+    <w:rsid w:val="005F165C"/>
     <w:rPr>
       <w:rFonts w:cs="Times New Roman"/>
       <w:color w:val="339966"/>
@@ -45277,7 +45012,7 @@
     <w:basedOn w:val="DefaultParagraphFont"/>
     <w:uiPriority w:val="99"/>
     <w:qFormat/>
-    <w:rsid w:val="00A67E2C"/>
+    <w:rsid w:val="005F165C"/>
     <w:rPr>
       <w:rFonts w:cs="Times New Roman"/>
       <w:b/>
@@ -45291,7 +45026,7 @@
     <w:basedOn w:val="teigap"/>
     <w:uiPriority w:val="99"/>
     <w:qFormat/>
-    <w:rsid w:val="00A67E2C"/>
+    <w:rsid w:val="005F165C"/>
     <w:rPr>
       <w:rFonts w:cs="Times New Roman"/>
       <w:b/>
@@ -45305,7 +45040,7 @@
     <w:basedOn w:val="DefaultParagraphFont"/>
     <w:uiPriority w:val="99"/>
     <w:qFormat/>
-    <w:rsid w:val="00A67E2C"/>
+    <w:rsid w:val="005F165C"/>
     <w:rPr>
       <w:rFonts w:cs="Times New Roman"/>
       <w:strike/>
@@ -45318,7 +45053,7 @@
     <w:basedOn w:val="DefaultParagraphFont"/>
     <w:uiPriority w:val="99"/>
     <w:qFormat/>
-    <w:rsid w:val="00A67E2C"/>
+    <w:rsid w:val="005F165C"/>
     <w:rPr>
       <w:rFonts w:cs="Times New Roman"/>
       <w:color w:val="0000FF"/>
@@ -45331,7 +45066,7 @@
     <w:basedOn w:val="DefaultParagraphFont"/>
     <w:uiPriority w:val="99"/>
     <w:qFormat/>
-    <w:rsid w:val="00A67E2C"/>
+    <w:rsid w:val="005F165C"/>
     <w:rPr>
       <w:rFonts w:cs="Times New Roman"/>
       <w:i/>
@@ -45348,7 +45083,7 @@
     <w:basedOn w:val="DefaultParagraphFont"/>
     <w:uiPriority w:val="99"/>
     <w:qFormat/>
-    <w:rsid w:val="00A67E2C"/>
+    <w:rsid w:val="005F165C"/>
     <w:rPr>
       <w:rFonts w:cs="Times New Roman"/>
       <w:b w:val="0"/>
@@ -45362,7 +45097,7 @@
     <w:basedOn w:val="DefaultParagraphFont"/>
     <w:uiPriority w:val="99"/>
     <w:qFormat/>
-    <w:rsid w:val="00A67E2C"/>
+    <w:rsid w:val="005F165C"/>
     <w:rPr>
       <w:rFonts w:cs="Times New Roman"/>
       <w:color w:val="FF00FF"/>
@@ -45375,7 +45110,7 @@
     <w:basedOn w:val="DefaultParagraphFont"/>
     <w:uiPriority w:val="99"/>
     <w:qFormat/>
-    <w:rsid w:val="00A67E2C"/>
+    <w:rsid w:val="005F165C"/>
     <w:rPr>
       <w:rFonts w:cs="Times New Roman"/>
       <w:i/>
@@ -45394,7 +45129,7 @@
     <w:basedOn w:val="DefaultParagraphFont"/>
     <w:uiPriority w:val="99"/>
     <w:qFormat/>
-    <w:rsid w:val="00A67E2C"/>
+    <w:rsid w:val="005F165C"/>
     <w:rPr>
       <w:bdr w:val="single" w:sz="12" w:space="0" w:color="00B0F0"/>
       <w:lang w:val="en-GB"/>
@@ -45405,7 +45140,7 @@
     <w:basedOn w:val="DefaultParagraphFont"/>
     <w:uiPriority w:val="99"/>
     <w:qFormat/>
-    <w:rsid w:val="00A67E2C"/>
+    <w:rsid w:val="005F165C"/>
     <w:rPr>
       <w:rFonts w:cs="Times New Roman"/>
       <w:color w:val="FF00FF"/>
@@ -45418,7 +45153,7 @@
     <w:basedOn w:val="DefaultParagraphFont"/>
     <w:uiPriority w:val="99"/>
     <w:qFormat/>
-    <w:rsid w:val="00A67E2C"/>
+    <w:rsid w:val="005F165C"/>
     <w:rPr>
       <w:rFonts w:cs="Times New Roman"/>
       <w:color w:val="FF0000"/>
@@ -45431,7 +45166,7 @@
     <w:basedOn w:val="Normal"/>
     <w:uiPriority w:val="99"/>
     <w:qFormat/>
-    <w:rsid w:val="00A67E2C"/>
+    <w:rsid w:val="005F165C"/>
     <w:pPr>
       <w:spacing w:before="60" w:after="30" w:line="240" w:lineRule="auto"/>
       <w:ind w:left="285"/>
@@ -45449,7 +45184,7 @@
     <w:basedOn w:val="teigap"/>
     <w:uiPriority w:val="99"/>
     <w:qFormat/>
-    <w:rsid w:val="00A67E2C"/>
+    <w:rsid w:val="005F165C"/>
     <w:rPr>
       <w:rFonts w:cs="Times New Roman"/>
       <w:b/>
@@ -45463,7 +45198,7 @@
     <w:basedOn w:val="teigap"/>
     <w:uiPriority w:val="99"/>
     <w:qFormat/>
-    <w:rsid w:val="00A67E2C"/>
+    <w:rsid w:val="005F165C"/>
     <w:rPr>
       <w:rFonts w:cs="Times New Roman"/>
       <w:b/>
@@ -45476,7 +45211,7 @@
     <w:name w:val="tei:unclear"/>
     <w:uiPriority w:val="99"/>
     <w:qFormat/>
-    <w:rsid w:val="00A67E2C"/>
+    <w:rsid w:val="005F165C"/>
     <w:rPr>
       <w:rFonts w:cs="Times New Roman"/>
       <w:b/>
@@ -45490,7 +45225,7 @@
     <w:basedOn w:val="Title"/>
     <w:uiPriority w:val="1"/>
     <w:qFormat/>
-    <w:rsid w:val="00A67E2C"/>
+    <w:rsid w:val="005F165C"/>
     <w:pPr>
       <w:spacing w:before="100" w:beforeAutospacing="1"/>
     </w:pPr>
@@ -45507,7 +45242,7 @@
     <w:link w:val="TitleChar"/>
     <w:uiPriority w:val="10"/>
     <w:qFormat/>
-    <w:rsid w:val="00A67E2C"/>
+    <w:rsid w:val="005F165C"/>
     <w:pPr>
       <w:pBdr>
         <w:bottom w:val="single" w:sz="8" w:space="4" w:color="5B9BD5" w:themeColor="accent1"/>
@@ -45529,7 +45264,7 @@
     <w:basedOn w:val="DefaultParagraphFont"/>
     <w:link w:val="Title"/>
     <w:uiPriority w:val="10"/>
-    <w:rsid w:val="00A67E2C"/>
+    <w:rsid w:val="005F165C"/>
     <w:rPr>
       <w:rFonts w:asciiTheme="majorHAnsi" w:eastAsiaTheme="majorEastAsia" w:hAnsiTheme="majorHAnsi" w:cstheme="majorBidi"/>
       <w:color w:val="323E4F" w:themeColor="text2" w:themeShade="BF"/>
@@ -45544,7 +45279,7 @@
     <w:basedOn w:val="Normal"/>
     <w:uiPriority w:val="1"/>
     <w:qFormat/>
-    <w:rsid w:val="00A67E2C"/>
+    <w:rsid w:val="005F165C"/>
     <w:pPr>
       <w:framePr w:w="851" w:hSpace="181" w:vSpace="181" w:wrap="around" w:vAnchor="text" w:hAnchor="page" w:xAlign="outside" w:y="1"/>
       <w:spacing w:after="0" w:line="240" w:lineRule="auto"/>
@@ -45559,7 +45294,7 @@
     <w:basedOn w:val="MarginNoteOuter"/>
     <w:uiPriority w:val="1"/>
     <w:qFormat/>
-    <w:rsid w:val="00A67E2C"/>
+    <w:rsid w:val="005F165C"/>
     <w:pPr>
       <w:framePr w:wrap="around" w:xAlign="inside"/>
     </w:pPr>
@@ -45569,7 +45304,7 @@
     <w:basedOn w:val="MarginNoteOuter"/>
     <w:uiPriority w:val="1"/>
     <w:qFormat/>
-    <w:rsid w:val="00A67E2C"/>
+    <w:rsid w:val="005F165C"/>
     <w:pPr>
       <w:framePr w:wrap="around" w:xAlign="left"/>
     </w:pPr>
@@ -45579,7 +45314,7 @@
     <w:basedOn w:val="MarginNoteOuter"/>
     <w:uiPriority w:val="1"/>
     <w:qFormat/>
-    <w:rsid w:val="00A67E2C"/>
+    <w:rsid w:val="005F165C"/>
     <w:pPr>
       <w:framePr w:wrap="around" w:xAlign="right"/>
     </w:pPr>
@@ -45589,7 +45324,7 @@
     <w:basedOn w:val="teiname"/>
     <w:uiPriority w:val="99"/>
     <w:qFormat/>
-    <w:rsid w:val="00A67E2C"/>
+    <w:rsid w:val="005F165C"/>
     <w:rPr>
       <w:rFonts w:cs="Times New Roman"/>
       <w:b w:val="0"/>
@@ -45602,7 +45337,7 @@
     <w:name w:val="tei:placeName"/>
     <w:uiPriority w:val="99"/>
     <w:qFormat/>
-    <w:rsid w:val="00A67E2C"/>
+    <w:rsid w:val="005F165C"/>
     <w:rPr>
       <w:bdr w:val="single" w:sz="12" w:space="0" w:color="00B050"/>
     </w:rPr>
@@ -45613,7 +45348,7 @@
     <w:next w:val="Normal"/>
     <w:uiPriority w:val="99"/>
     <w:qFormat/>
-    <w:rsid w:val="00A67E2C"/>
+    <w:rsid w:val="005F165C"/>
     <w:pPr>
       <w:spacing w:before="45" w:after="90"/>
     </w:pPr>
@@ -45626,7 +45361,7 @@
     <w:basedOn w:val="teiq"/>
     <w:uiPriority w:val="98"/>
     <w:qFormat/>
-    <w:rsid w:val="00A67E2C"/>
+    <w:rsid w:val="005F165C"/>
     <w:rPr>
       <w:rFonts w:cs="Times New Roman"/>
       <w:i/>
@@ -45644,7 +45379,7 @@
     <w:name w:val="tei:fwPageNum"/>
     <w:basedOn w:val="Normal"/>
     <w:qFormat/>
-    <w:rsid w:val="00A67E2C"/>
+    <w:rsid w:val="005F165C"/>
     <w:pPr>
       <w:spacing w:before="60" w:after="60" w:line="240" w:lineRule="auto"/>
       <w:jc w:val="center"/>
@@ -45660,7 +45395,7 @@
     <w:name w:val="tei:fwHeader"/>
     <w:basedOn w:val="Normal"/>
     <w:qFormat/>
-    <w:rsid w:val="00A67E2C"/>
+    <w:rsid w:val="005F165C"/>
     <w:pPr>
       <w:spacing w:before="60" w:after="60" w:line="240" w:lineRule="auto"/>
     </w:pPr>
@@ -45675,7 +45410,7 @@
     <w:name w:val="tei:fwSig"/>
     <w:basedOn w:val="Normal"/>
     <w:qFormat/>
-    <w:rsid w:val="00A67E2C"/>
+    <w:rsid w:val="005F165C"/>
     <w:pPr>
       <w:spacing w:before="60" w:after="60" w:line="240" w:lineRule="auto"/>
     </w:pPr>
@@ -45691,7 +45426,7 @@
     <w:basedOn w:val="DefaultParagraphFont"/>
     <w:link w:val="Heading1"/>
     <w:uiPriority w:val="9"/>
-    <w:rsid w:val="00A67E2C"/>
+    <w:rsid w:val="005F165C"/>
     <w:rPr>
       <w:rFonts w:asciiTheme="majorHAnsi" w:eastAsiaTheme="majorEastAsia" w:hAnsiTheme="majorHAnsi" w:cstheme="majorBidi"/>
       <w:b/>
@@ -45707,7 +45442,7 @@
     <w:link w:val="Heading2"/>
     <w:uiPriority w:val="9"/>
     <w:semiHidden/>
-    <w:rsid w:val="00A67E2C"/>
+    <w:rsid w:val="005F165C"/>
     <w:rPr>
       <w:rFonts w:asciiTheme="majorHAnsi" w:eastAsiaTheme="majorEastAsia" w:hAnsiTheme="majorHAnsi" w:cstheme="majorBidi"/>
       <w:b/>
@@ -45723,7 +45458,7 @@
     <w:link w:val="Heading3"/>
     <w:uiPriority w:val="9"/>
     <w:semiHidden/>
-    <w:rsid w:val="00A67E2C"/>
+    <w:rsid w:val="005F165C"/>
     <w:rPr>
       <w:rFonts w:asciiTheme="majorHAnsi" w:eastAsiaTheme="majorEastAsia" w:hAnsiTheme="majorHAnsi" w:cstheme="majorBidi"/>
       <w:b/>
@@ -45739,7 +45474,7 @@
     <w:semiHidden/>
     <w:unhideWhenUsed/>
     <w:qFormat/>
-    <w:rsid w:val="00A67E2C"/>
+    <w:rsid w:val="005F165C"/>
     <w:pPr>
       <w:spacing w:after="200" w:line="240" w:lineRule="auto"/>
     </w:pPr>
@@ -45759,7 +45494,7 @@
     <w:link w:val="SubtitleChar"/>
     <w:uiPriority w:val="11"/>
     <w:qFormat/>
-    <w:rsid w:val="00A67E2C"/>
+    <w:rsid w:val="005F165C"/>
     <w:pPr>
       <w:numPr>
         <w:ilvl w:val="1"/>
@@ -45782,7 +45517,7 @@
     <w:basedOn w:val="DefaultParagraphFont"/>
     <w:link w:val="Subtitle"/>
     <w:uiPriority w:val="11"/>
-    <w:rsid w:val="00A67E2C"/>
+    <w:rsid w:val="005F165C"/>
     <w:rPr>
       <w:rFonts w:asciiTheme="majorHAnsi" w:eastAsiaTheme="majorEastAsia" w:hAnsiTheme="majorHAnsi" w:cstheme="majorBidi"/>
       <w:i/>
@@ -45799,7 +45534,7 @@
     <w:basedOn w:val="Normal"/>
     <w:uiPriority w:val="34"/>
     <w:qFormat/>
-    <w:rsid w:val="00A67E2C"/>
+    <w:rsid w:val="005F165C"/>
     <w:pPr>
       <w:ind w:left="720"/>
       <w:contextualSpacing/>
@@ -45810,7 +45545,7 @@
     <w:basedOn w:val="DefaultParagraphFont"/>
     <w:uiPriority w:val="33"/>
     <w:qFormat/>
-    <w:rsid w:val="00A67E2C"/>
+    <w:rsid w:val="005F165C"/>
     <w:rPr>
       <w:b/>
       <w:bCs/>
@@ -45826,7 +45561,7 @@
     <w:semiHidden/>
     <w:unhideWhenUsed/>
     <w:qFormat/>
-    <w:rsid w:val="00A67E2C"/>
+    <w:rsid w:val="005F165C"/>
     <w:pPr>
       <w:outlineLvl w:val="9"/>
     </w:pPr>
@@ -45838,7 +45573,7 @@
 </file>
 
 <file path=word/stylesWithEffects.xml><?xml version="1.0" encoding="utf-8"?>
-<w:styles xmlns:wpc="http://schemas.microsoft.com/office/word/2010/wordprocessingCanvas" xmlns:mo="http://schemas.microsoft.com/office/mac/office/2008/main" xmlns:mc="http://schemas.openxmlformats.org/markup-compatibility/2006" xmlns:mv="urn:schemas-microsoft-com:mac:vml" xmlns:o="urn:schemas-microsoft-com:office:office" xmlns:r="http://schemas.openxmlformats.org/officeDocument/2006/relationships" xmlns:m="http://schemas.openxmlformats.org/officeDocument/2006/math" xmlns:v="urn:schemas-microsoft-com:vml" xmlns:wp14="http://schemas.microsoft.com/office/word/2010/wordprocessingDrawing" xmlns:wp="http://schemas.openxmlformats.org/drawingml/2006/wordprocessingDrawing" xmlns:w10="urn:schemas-microsoft-com:office:word" xmlns:w="http://schemas.openxmlformats.org/wordprocessingml/2006/main" xmlns:w14="http://schemas.microsoft.com/office/word/2010/wordml" xmlns:wpg="http://schemas.microsoft.com/office/word/2010/wordprocessingGroup" xmlns:wpi="http://schemas.microsoft.com/office/word/2010/wordprocessingInk" xmlns:wne="http://schemas.microsoft.com/office/word/2006/wordml" xmlns:wps="http://schemas.microsoft.com/office/word/2010/wordprocessingShape" mc:Ignorable="w14 wp14 mv">
+<w:styles xmlns:wpc="http://schemas.microsoft.com/office/word/2010/wordprocessingCanvas" xmlns:mo="http://schemas.microsoft.com/office/mac/office/2008/main" xmlns:mc="http://schemas.openxmlformats.org/markup-compatibility/2006" xmlns:mv="urn:schemas-microsoft-com:mac:vml" xmlns:o="urn:schemas-microsoft-com:office:office" xmlns:r="http://schemas.openxmlformats.org/officeDocument/2006/relationships" xmlns:m="http://schemas.openxmlformats.org/officeDocument/2006/math" xmlns:v="urn:schemas-microsoft-com:vml" xmlns:wp14="http://schemas.microsoft.com/office/word/2010/wordprocessingDrawing" xmlns:wp="http://schemas.openxmlformats.org/drawingml/2006/wordprocessingDrawing" xmlns:w10="urn:schemas-microsoft-com:office:word" xmlns:w="http://schemas.openxmlformats.org/wordprocessingml/2006/main" xmlns:w14="http://schemas.microsoft.com/office/word/2010/wordml" xmlns:wpg="http://schemas.microsoft.com/office/word/2010/wordprocessingGroup" xmlns:wpi="http://schemas.microsoft.com/office/word/2010/wordprocessingInk" xmlns:wne="http://schemas.microsoft.com/office/word/2006/wordml" xmlns:wps="http://schemas.microsoft.com/office/word/2010/wordprocessingShape" mc:Ignorable="w14 wp14">
   <w:docDefaults>
     <w:rPrDefault>
       <w:rPr>
@@ -46278,7 +46013,7 @@
   <a:extraClrSchemeLst/>
   <a:extLst>
     <a:ext uri="{05A4C25C-085E-4340-85A3-A5531E510DB2}">
-      <thm15:themeFamily xmlns:thm15="http://schemas.microsoft.com/office/thememl/2012/main" xmlns="" name="Office Theme" id="{62F939B6-93AF-4DB8-9C6B-D6C7DFDC589F}" vid="{4A3C46E8-61CC-4603-A589-7422A47A8E4A}"/>
+      <thm15:themeFamily xmlns="" xmlns:thm15="http://schemas.microsoft.com/office/thememl/2012/main" name="Office Theme" id="{62F939B6-93AF-4DB8-9C6B-D6C7DFDC589F}" vid="{4A3C46E8-61CC-4603-A589-7422A47A8E4A}"/>
     </a:ext>
   </a:extLst>
 </a:theme>

</xml_diff>